<commit_message>
Arrangement of the Python Notebooks
</commit_message>
<xml_diff>
--- a/DSGroup5_paper.docx
+++ b/DSGroup5_paper.docx
@@ -39,8 +39,7 @@
         <w:jc w:val="center"/>
         <w:rPr>
           <w:rFonts w:ascii="Times New Roman" w:hAnsi="Times New Roman" w:cs="Times New Roman"/>
-          <w:b/>
-          <w:bCs/>
+          <w:color w:val="000000"/>
           <w:sz w:val="32"/>
           <w:szCs w:val="32"/>
         </w:rPr>
@@ -90,6 +89,16 @@
           <w:color w:val="000000"/>
           <w:sz w:val="32"/>
           <w:szCs w:val="32"/>
+          <w:vertAlign w:val="superscript"/>
+        </w:rPr>
+        <w:t>,4</w:t>
+      </w:r>
+      <w:r>
+        <w:rPr>
+          <w:rFonts w:ascii="Times New Roman" w:hAnsi="Times New Roman" w:cs="Times New Roman"/>
+          <w:color w:val="000000"/>
+          <w:sz w:val="32"/>
+          <w:szCs w:val="32"/>
         </w:rPr>
         <w:t>,</w:t>
       </w:r>
@@ -102,7 +111,6 @@
         </w:rPr>
         <w:t xml:space="preserve"> Samual Gali</w:t>
       </w:r>
-      <w:proofErr w:type="gramStart"/>
       <w:r>
         <w:rPr>
           <w:rFonts w:ascii="Times New Roman" w:hAnsi="Times New Roman" w:cs="Times New Roman"/>
@@ -111,17 +119,213 @@
           <w:szCs w:val="32"/>
           <w:vertAlign w:val="superscript"/>
         </w:rPr>
-        <w:t>3</w:t>
-      </w:r>
-      <w:r>
-        <w:rPr>
-          <w:rFonts w:ascii="Times New Roman" w:hAnsi="Times New Roman" w:cs="Times New Roman"/>
-          <w:color w:val="000000"/>
-          <w:sz w:val="32"/>
-          <w:szCs w:val="32"/>
-        </w:rPr>
-        <w:t xml:space="preserve"> </w:t>
-      </w:r>
+        <w:t>4</w:t>
+      </w:r>
+      <w:r>
+        <w:rPr>
+          <w:rFonts w:ascii="Times New Roman" w:hAnsi="Times New Roman" w:cs="Times New Roman"/>
+          <w:color w:val="000000"/>
+          <w:sz w:val="32"/>
+          <w:szCs w:val="32"/>
+        </w:rPr>
+        <w:t>, Abdulhafiz Umar Dabo</w:t>
+      </w:r>
+      <w:r>
+        <w:rPr>
+          <w:rFonts w:ascii="Times New Roman" w:hAnsi="Times New Roman" w:cs="Times New Roman"/>
+          <w:color w:val="000000"/>
+          <w:sz w:val="32"/>
+          <w:szCs w:val="32"/>
+          <w:vertAlign w:val="superscript"/>
+        </w:rPr>
+        <w:t>4</w:t>
+      </w:r>
+      <w:r>
+        <w:rPr>
+          <w:rFonts w:ascii="Times New Roman" w:hAnsi="Times New Roman" w:cs="Times New Roman"/>
+          <w:color w:val="000000"/>
+          <w:sz w:val="32"/>
+          <w:szCs w:val="32"/>
+        </w:rPr>
+        <w:t xml:space="preserve">, </w:t>
+      </w:r>
+      <w:proofErr w:type="spellStart"/>
+      <w:r>
+        <w:rPr>
+          <w:rFonts w:ascii="Times New Roman" w:hAnsi="Times New Roman" w:cs="Times New Roman"/>
+          <w:color w:val="000000"/>
+          <w:sz w:val="32"/>
+          <w:szCs w:val="32"/>
+        </w:rPr>
+        <w:t>Zarau</w:t>
+      </w:r>
+      <w:proofErr w:type="spellEnd"/>
+      <w:r>
+        <w:rPr>
+          <w:rFonts w:ascii="Times New Roman" w:hAnsi="Times New Roman" w:cs="Times New Roman"/>
+          <w:color w:val="000000"/>
+          <w:sz w:val="32"/>
+          <w:szCs w:val="32"/>
+        </w:rPr>
+        <w:t xml:space="preserve"> Baidu</w:t>
+      </w:r>
+      <w:r>
+        <w:rPr>
+          <w:rFonts w:ascii="Times New Roman" w:hAnsi="Times New Roman" w:cs="Times New Roman"/>
+          <w:color w:val="000000"/>
+          <w:sz w:val="32"/>
+          <w:szCs w:val="32"/>
+          <w:vertAlign w:val="superscript"/>
+        </w:rPr>
+        <w:t>4</w:t>
+      </w:r>
+      <w:r>
+        <w:rPr>
+          <w:rFonts w:ascii="Times New Roman" w:hAnsi="Times New Roman" w:cs="Times New Roman"/>
+          <w:color w:val="000000"/>
+          <w:sz w:val="32"/>
+          <w:szCs w:val="32"/>
+        </w:rPr>
+        <w:t xml:space="preserve">, </w:t>
+      </w:r>
+      <w:r>
+        <w:rPr>
+          <w:rFonts w:ascii="Times New Roman" w:hAnsi="Times New Roman" w:cs="Times New Roman"/>
+          <w:color w:val="000000"/>
+          <w:sz w:val="32"/>
+          <w:szCs w:val="32"/>
+        </w:rPr>
+        <w:t>Muhammad Saleh Ibrahim</w:t>
+      </w:r>
+      <w:r>
+        <w:rPr>
+          <w:rFonts w:ascii="Times New Roman" w:hAnsi="Times New Roman" w:cs="Times New Roman"/>
+          <w:color w:val="000000"/>
+          <w:sz w:val="32"/>
+          <w:szCs w:val="32"/>
+          <w:vertAlign w:val="superscript"/>
+        </w:rPr>
+        <w:t>4</w:t>
+      </w:r>
+      <w:r>
+        <w:rPr>
+          <w:rFonts w:ascii="Times New Roman" w:hAnsi="Times New Roman" w:cs="Times New Roman"/>
+          <w:color w:val="000000"/>
+        </w:rPr>
+        <w:t xml:space="preserve">, </w:t>
+      </w:r>
+      <w:r>
+        <w:rPr>
+          <w:rFonts w:ascii="Times New Roman" w:hAnsi="Times New Roman" w:cs="Times New Roman"/>
+          <w:color w:val="000000"/>
+          <w:sz w:val="32"/>
+          <w:szCs w:val="32"/>
+        </w:rPr>
+        <w:t>Lukman Aliyu Jibril</w:t>
+      </w:r>
+      <w:r>
+        <w:rPr>
+          <w:rFonts w:ascii="Times New Roman" w:hAnsi="Times New Roman" w:cs="Times New Roman"/>
+          <w:color w:val="000000"/>
+          <w:sz w:val="32"/>
+          <w:szCs w:val="32"/>
+          <w:vertAlign w:val="superscript"/>
+        </w:rPr>
+        <w:t>4</w:t>
+      </w:r>
+      <w:r>
+        <w:rPr>
+          <w:rFonts w:ascii="Times New Roman" w:hAnsi="Times New Roman" w:cs="Times New Roman"/>
+          <w:color w:val="000000"/>
+        </w:rPr>
+        <w:br/>
+      </w:r>
+      <w:r>
+        <w:rPr>
+          <w:rFonts w:ascii="Times New Roman" w:hAnsi="Times New Roman" w:cs="Times New Roman"/>
+          <w:color w:val="000000"/>
+          <w:sz w:val="32"/>
+          <w:szCs w:val="32"/>
+          <w:vertAlign w:val="superscript"/>
+        </w:rPr>
+        <w:t>1</w:t>
+      </w:r>
+      <w:r>
+        <w:rPr>
+          <w:rFonts w:ascii="Times New Roman" w:hAnsi="Times New Roman" w:cs="Times New Roman"/>
+          <w:color w:val="000000"/>
+          <w:sz w:val="32"/>
+          <w:szCs w:val="32"/>
+        </w:rPr>
+        <w:t>Infomation Technology Department,</w:t>
+      </w:r>
+      <w:r>
+        <w:rPr>
+          <w:rFonts w:ascii="Times New Roman" w:hAnsi="Times New Roman" w:cs="Times New Roman"/>
+          <w:color w:val="000000"/>
+        </w:rPr>
+        <w:br/>
+      </w:r>
+      <w:r>
+        <w:rPr>
+          <w:rFonts w:ascii="Times New Roman" w:hAnsi="Times New Roman" w:cs="Times New Roman"/>
+          <w:color w:val="000000"/>
+          <w:sz w:val="32"/>
+          <w:szCs w:val="32"/>
+        </w:rPr>
+        <w:t>Shamrock Innovations</w:t>
+      </w:r>
+      <w:r>
+        <w:rPr>
+          <w:rFonts w:ascii="Times New Roman" w:hAnsi="Times New Roman" w:cs="Times New Roman"/>
+          <w:color w:val="000000"/>
+          <w:sz w:val="32"/>
+          <w:szCs w:val="32"/>
+        </w:rPr>
+        <w:t>.</w:t>
+      </w:r>
+    </w:p>
+    <w:p>
+      <w:pPr>
+        <w:spacing w:after="0"/>
+        <w:jc w:val="center"/>
+        <w:rPr>
+          <w:rFonts w:ascii="Times New Roman" w:hAnsi="Times New Roman" w:cs="Times New Roman"/>
+          <w:color w:val="000000"/>
+          <w:sz w:val="32"/>
+          <w:szCs w:val="32"/>
+        </w:rPr>
+      </w:pPr>
+      <w:r>
+        <w:rPr>
+          <w:rFonts w:ascii="Times New Roman" w:hAnsi="Times New Roman" w:cs="Times New Roman"/>
+          <w:color w:val="000000"/>
+          <w:sz w:val="32"/>
+          <w:szCs w:val="32"/>
+          <w:vertAlign w:val="superscript"/>
+        </w:rPr>
+        <w:t>2</w:t>
+      </w:r>
+      <w:r>
+        <w:rPr>
+          <w:rFonts w:ascii="Times New Roman" w:hAnsi="Times New Roman" w:cs="Times New Roman"/>
+          <w:color w:val="000000"/>
+          <w:sz w:val="32"/>
+          <w:szCs w:val="32"/>
+        </w:rPr>
+        <w:t xml:space="preserve">DeepLearning Fellowship </w:t>
+      </w:r>
+      <w:proofErr w:type="spellStart"/>
+      <w:r>
+        <w:rPr>
+          <w:rFonts w:ascii="Times New Roman" w:hAnsi="Times New Roman" w:cs="Times New Roman"/>
+          <w:color w:val="000000"/>
+          <w:sz w:val="32"/>
+          <w:szCs w:val="32"/>
+        </w:rPr>
+        <w:t>Pytorch</w:t>
+      </w:r>
+      <w:proofErr w:type="spellEnd"/>
       <w:r>
         <w:rPr>
           <w:rFonts w:ascii="Times New Roman" w:hAnsi="Times New Roman" w:cs="Times New Roman"/>
@@ -131,172 +335,39 @@
         </w:rPr>
         <w:t>,</w:t>
       </w:r>
-      <w:proofErr w:type="gramEnd"/>
-      <w:r>
-        <w:rPr>
-          <w:rFonts w:ascii="Times New Roman" w:hAnsi="Times New Roman" w:cs="Times New Roman"/>
-          <w:color w:val="000000"/>
-          <w:sz w:val="32"/>
-          <w:szCs w:val="32"/>
-        </w:rPr>
-        <w:t xml:space="preserve"> Abdulhafiz Umar Dabo</w:t>
-      </w:r>
-      <w:proofErr w:type="gramStart"/>
-      <w:r>
-        <w:rPr>
-          <w:rFonts w:ascii="Times New Roman" w:hAnsi="Times New Roman" w:cs="Times New Roman"/>
-          <w:color w:val="000000"/>
-          <w:sz w:val="32"/>
-          <w:szCs w:val="32"/>
-          <w:vertAlign w:val="superscript"/>
-        </w:rPr>
-        <w:t>3</w:t>
-      </w:r>
-      <w:r>
-        <w:rPr>
-          <w:rFonts w:ascii="Times New Roman" w:hAnsi="Times New Roman" w:cs="Times New Roman"/>
-          <w:color w:val="000000"/>
-          <w:sz w:val="32"/>
-          <w:szCs w:val="32"/>
-        </w:rPr>
-        <w:t xml:space="preserve">,  </w:t>
-      </w:r>
-      <w:proofErr w:type="spellStart"/>
-      <w:r>
-        <w:rPr>
-          <w:rFonts w:ascii="Times New Roman" w:hAnsi="Times New Roman" w:cs="Times New Roman"/>
-          <w:color w:val="000000"/>
-          <w:sz w:val="32"/>
-          <w:szCs w:val="32"/>
-        </w:rPr>
-        <w:t>Zarau</w:t>
-      </w:r>
-      <w:proofErr w:type="spellEnd"/>
-      <w:proofErr w:type="gramEnd"/>
-      <w:r>
-        <w:rPr>
-          <w:rFonts w:ascii="Times New Roman" w:hAnsi="Times New Roman" w:cs="Times New Roman"/>
-          <w:color w:val="000000"/>
-          <w:sz w:val="32"/>
-          <w:szCs w:val="32"/>
-        </w:rPr>
-        <w:t xml:space="preserve"> Baidu</w:t>
-      </w:r>
-      <w:r>
-        <w:rPr>
-          <w:rFonts w:ascii="Times New Roman" w:hAnsi="Times New Roman" w:cs="Times New Roman"/>
-          <w:color w:val="000000"/>
-          <w:sz w:val="32"/>
-          <w:szCs w:val="32"/>
-          <w:vertAlign w:val="superscript"/>
-        </w:rPr>
-        <w:t>3</w:t>
-      </w:r>
-      <w:r>
-        <w:rPr>
-          <w:rFonts w:ascii="Times New Roman" w:hAnsi="Times New Roman" w:cs="Times New Roman"/>
-          <w:color w:val="000000"/>
-          <w:sz w:val="32"/>
-          <w:szCs w:val="32"/>
-        </w:rPr>
-        <w:t xml:space="preserve">, </w:t>
-      </w:r>
-      <w:r>
-        <w:rPr>
-          <w:rFonts w:ascii="Times New Roman" w:hAnsi="Times New Roman" w:cs="Times New Roman"/>
-          <w:color w:val="000000"/>
-          <w:sz w:val="32"/>
-          <w:szCs w:val="32"/>
-        </w:rPr>
-        <w:t>Muhammad Saleh Ibrahim</w:t>
-      </w:r>
-      <w:r>
-        <w:rPr>
-          <w:rFonts w:ascii="Times New Roman" w:hAnsi="Times New Roman" w:cs="Times New Roman"/>
-          <w:color w:val="000000"/>
-          <w:sz w:val="32"/>
-          <w:szCs w:val="32"/>
-          <w:vertAlign w:val="superscript"/>
-        </w:rPr>
-        <w:t>3</w:t>
-      </w:r>
-      <w:r>
-        <w:rPr>
-          <w:rFonts w:ascii="Times New Roman" w:hAnsi="Times New Roman" w:cs="Times New Roman"/>
-          <w:color w:val="000000"/>
-        </w:rPr>
-        <w:t xml:space="preserve">, </w:t>
-      </w:r>
-      <w:r>
-        <w:rPr>
-          <w:rFonts w:ascii="Times New Roman" w:hAnsi="Times New Roman" w:cs="Times New Roman"/>
-          <w:color w:val="000000"/>
-          <w:sz w:val="32"/>
-          <w:szCs w:val="32"/>
-        </w:rPr>
-        <w:t>Lukman Aliyu Jibril</w:t>
-      </w:r>
-      <w:r>
-        <w:rPr>
-          <w:rFonts w:ascii="Times New Roman" w:hAnsi="Times New Roman" w:cs="Times New Roman"/>
-          <w:color w:val="000000"/>
-          <w:sz w:val="32"/>
-          <w:szCs w:val="32"/>
-          <w:vertAlign w:val="superscript"/>
-        </w:rPr>
-        <w:t>3</w:t>
-      </w:r>
-      <w:r>
-        <w:rPr>
-          <w:rFonts w:ascii="Times New Roman" w:hAnsi="Times New Roman" w:cs="Times New Roman"/>
-          <w:color w:val="000000"/>
-        </w:rPr>
-        <w:br/>
-      </w:r>
-      <w:r>
-        <w:rPr>
-          <w:rFonts w:ascii="Times New Roman" w:hAnsi="Times New Roman" w:cs="Times New Roman"/>
-          <w:color w:val="000000"/>
-          <w:sz w:val="32"/>
-          <w:szCs w:val="32"/>
-          <w:vertAlign w:val="superscript"/>
-        </w:rPr>
-        <w:t>1</w:t>
-      </w:r>
-      <w:r>
-        <w:rPr>
-          <w:rFonts w:ascii="Times New Roman" w:hAnsi="Times New Roman" w:cs="Times New Roman"/>
-          <w:color w:val="000000"/>
-          <w:sz w:val="32"/>
-          <w:szCs w:val="32"/>
-        </w:rPr>
-        <w:t>Infomation Technology Department,</w:t>
-      </w:r>
-      <w:r>
-        <w:rPr>
-          <w:rFonts w:ascii="Times New Roman" w:hAnsi="Times New Roman" w:cs="Times New Roman"/>
-          <w:color w:val="000000"/>
-        </w:rPr>
-        <w:br/>
-      </w:r>
-      <w:r>
-        <w:rPr>
-          <w:rFonts w:ascii="Times New Roman" w:hAnsi="Times New Roman" w:cs="Times New Roman"/>
-          <w:color w:val="000000"/>
-          <w:sz w:val="32"/>
-          <w:szCs w:val="32"/>
-        </w:rPr>
-        <w:t>Shamrock Innovations</w:t>
-      </w:r>
-      <w:r>
-        <w:rPr>
-          <w:rFonts w:ascii="Times New Roman" w:hAnsi="Times New Roman" w:cs="Times New Roman"/>
-          <w:color w:val="000000"/>
-          <w:sz w:val="32"/>
-          <w:szCs w:val="32"/>
-        </w:rPr>
-        <w:t>.</w:t>
-      </w:r>
+    </w:p>
+    <w:p>
+      <w:pPr>
+        <w:spacing w:after="0" w:line="240" w:lineRule="auto"/>
+        <w:jc w:val="center"/>
+        <w:rPr>
+          <w:rFonts w:ascii="Times New Roman" w:hAnsi="Times New Roman" w:cs="Times New Roman"/>
+          <w:color w:val="000000"/>
+          <w:sz w:val="32"/>
+          <w:szCs w:val="32"/>
+        </w:rPr>
+      </w:pPr>
+      <w:r>
+        <w:rPr>
+          <w:rFonts w:ascii="Times New Roman" w:hAnsi="Times New Roman" w:cs="Times New Roman"/>
+          <w:color w:val="000000"/>
+          <w:sz w:val="32"/>
+          <w:szCs w:val="32"/>
+        </w:rPr>
+        <w:t>Arewa Data Science Academy.</w:t>
+      </w:r>
+    </w:p>
+    <w:p>
+      <w:pPr>
+        <w:spacing w:after="0" w:line="240" w:lineRule="auto"/>
+        <w:jc w:val="center"/>
+        <w:rPr>
+          <w:rFonts w:ascii="Times New Roman" w:hAnsi="Times New Roman" w:cs="Times New Roman"/>
+          <w:color w:val="000000"/>
+          <w:sz w:val="32"/>
+          <w:szCs w:val="32"/>
+        </w:rPr>
+      </w:pPr>
     </w:p>
     <w:p>
       <w:pPr>
@@ -317,7 +388,7 @@
           <w:szCs w:val="32"/>
           <w:vertAlign w:val="superscript"/>
         </w:rPr>
-        <w:t>2</w:t>
+        <w:t>3</w:t>
       </w:r>
       <w:r>
         <w:rPr>
@@ -574,6 +645,7 @@
           <w:b/>
           <w:bCs/>
         </w:rPr>
+        <w:lastRenderedPageBreak/>
         <w:t>RELATED WORKS</w:t>
       </w:r>
     </w:p>
@@ -598,7 +670,6 @@
           <w:b/>
           <w:bCs/>
         </w:rPr>
-        <w:lastRenderedPageBreak/>
         <w:t>METHODOLOGY</w:t>
       </w:r>
     </w:p>
@@ -1055,6 +1126,7 @@
   <w:style w:type="character" w:default="1" w:styleId="DefaultParagraphFont">
     <w:name w:val="Default Paragraph Font"/>
     <w:uiPriority w:val="1"/>
+    <w:semiHidden/>
     <w:unhideWhenUsed/>
   </w:style>
   <w:style w:type="table" w:default="1" w:styleId="TableNormal">

</xml_diff>